<commit_message>
am integrat alocatorul, nu mai stiu de ce nu merge pagina fb pe firefox
</commit_message>
<xml_diff>
--- a/Documentatie_Finala.docx
+++ b/Documentatie_Finala.docx
@@ -674,6 +674,8 @@
           <w:szCs w:val="32"/>
         </w:rPr>
       </w:pPr>
+      <w:bookmarkStart w:id="146" w:name="_GoBack"/>
+      <w:bookmarkEnd w:id="146"/>
     </w:p>
     <w:p>
       <w:pPr>
@@ -774,18 +776,735 @@
           <w:szCs w:val="32"/>
         </w:rPr>
       </w:pPr>
-      <w:r>
+    </w:p>
+    <w:p>
+      <w:pPr>
         <w:rPr>
           <w:rFonts w:ascii="Times New Roman" w:hAnsi="Times New Roman" w:eastAsia="Times New Roman" w:cs="Times New Roman"/>
           <w:b/>
           <w:sz w:val="32"/>
           <w:szCs w:val="32"/>
         </w:rPr>
+      </w:pPr>
+    </w:p>
+    <w:p>
+      <w:pPr>
+        <w:rPr>
+          <w:rFonts w:ascii="Times New Roman" w:hAnsi="Times New Roman" w:eastAsia="Times New Roman" w:cs="Times New Roman"/>
+          <w:b/>
+          <w:sz w:val="32"/>
+          <w:szCs w:val="32"/>
+        </w:rPr>
+      </w:pPr>
+    </w:p>
+    <w:p>
+      <w:pPr>
+        <w:jc w:val="center"/>
+        <w:rPr>
+          <w:rFonts w:hint="default" w:ascii="Times New Roman" w:hAnsi="Times New Roman" w:eastAsia="Times New Roman" w:cs="Times New Roman"/>
+          <w:b w:val="0"/>
+          <w:bCs/>
+          <w:sz w:val="36"/>
+          <w:szCs w:val="36"/>
+        </w:rPr>
+      </w:pPr>
+    </w:p>
+    <w:p>
+      <w:pPr>
+        <w:jc w:val="center"/>
+        <w:rPr>
+          <w:rFonts w:hint="default" w:ascii="Times New Roman" w:hAnsi="Times New Roman" w:eastAsia="Times New Roman" w:cs="Times New Roman"/>
+          <w:b w:val="0"/>
+          <w:bCs/>
+          <w:sz w:val="36"/>
+          <w:szCs w:val="36"/>
+        </w:rPr>
+      </w:pPr>
+    </w:p>
+    <w:p>
+      <w:pPr>
+        <w:jc w:val="center"/>
+        <w:rPr>
+          <w:rFonts w:hint="default" w:ascii="Times New Roman" w:hAnsi="Times New Roman" w:eastAsia="Times New Roman" w:cs="Times New Roman"/>
+          <w:b w:val="0"/>
+          <w:bCs/>
+          <w:sz w:val="36"/>
+          <w:szCs w:val="36"/>
+        </w:rPr>
+      </w:pPr>
+    </w:p>
+    <w:p>
+      <w:pPr>
+        <w:jc w:val="center"/>
+        <w:rPr>
+          <w:rFonts w:hint="default" w:ascii="Times New Roman" w:hAnsi="Times New Roman" w:eastAsia="Times New Roman" w:cs="Times New Roman"/>
+          <w:b w:val="0"/>
+          <w:bCs/>
+          <w:sz w:val="36"/>
+          <w:szCs w:val="36"/>
+        </w:rPr>
+      </w:pPr>
+      <w:r>
+        <w:rPr>
+          <w:rFonts w:hint="default" w:ascii="Times New Roman" w:hAnsi="Times New Roman" w:eastAsia="Times New Roman" w:cs="Times New Roman"/>
+          <w:b w:val="0"/>
+          <w:bCs/>
+          <w:sz w:val="36"/>
+          <w:szCs w:val="36"/>
+        </w:rPr>
+        <w:t>DECLARAŢIE DE ASUMARE A AUTENTICITĂŢII</w:t>
+      </w:r>
+    </w:p>
+    <w:p>
+      <w:pPr>
+        <w:jc w:val="center"/>
+        <w:rPr>
+          <w:rFonts w:hint="default" w:ascii="Times New Roman" w:hAnsi="Times New Roman" w:eastAsia="Times New Roman" w:cs="Times New Roman"/>
+          <w:b w:val="0"/>
+          <w:bCs/>
+          <w:sz w:val="36"/>
+          <w:szCs w:val="36"/>
+        </w:rPr>
+      </w:pPr>
+      <w:r>
+        <w:rPr>
+          <w:rFonts w:hint="default" w:ascii="Times New Roman" w:hAnsi="Times New Roman" w:eastAsia="Times New Roman" w:cs="Times New Roman"/>
+          <w:b w:val="0"/>
+          <w:bCs/>
+          <w:sz w:val="36"/>
+          <w:szCs w:val="36"/>
+        </w:rPr>
+        <w:t>PROIECTULUI DE DIPLOMĂ</w:t>
+      </w:r>
+    </w:p>
+    <w:p>
+      <w:pPr>
+        <w:jc w:val="center"/>
+        <w:rPr>
+          <w:rFonts w:hint="default" w:ascii="Times New Roman" w:hAnsi="Times New Roman" w:eastAsia="Times New Roman" w:cs="Times New Roman"/>
+          <w:b w:val="0"/>
+          <w:bCs/>
+          <w:sz w:val="30"/>
+          <w:szCs w:val="30"/>
+        </w:rPr>
+      </w:pPr>
+    </w:p>
+    <w:p>
+      <w:pPr>
+        <w:jc w:val="center"/>
+        <w:rPr>
+          <w:rFonts w:hint="default" w:ascii="Times New Roman" w:hAnsi="Times New Roman" w:eastAsia="Times New Roman" w:cs="Times New Roman"/>
+          <w:b w:val="0"/>
+          <w:bCs/>
+          <w:sz w:val="30"/>
+          <w:szCs w:val="30"/>
+        </w:rPr>
+      </w:pPr>
+    </w:p>
+    <w:p>
+      <w:pPr>
+        <w:jc w:val="left"/>
+        <w:rPr>
+          <w:rFonts w:hint="default" w:ascii="Times New Roman" w:hAnsi="Times New Roman" w:eastAsia="Times New Roman" w:cs="Times New Roman"/>
+          <w:b w:val="0"/>
+          <w:bCs/>
+          <w:sz w:val="30"/>
+          <w:szCs w:val="30"/>
+          <w:lang w:val="en-US"/>
+        </w:rPr>
+      </w:pPr>
+      <w:r>
+        <w:rPr>
+          <w:rFonts w:hint="default" w:ascii="Times New Roman" w:hAnsi="Times New Roman" w:eastAsia="Times New Roman" w:cs="Times New Roman"/>
+          <w:b w:val="0"/>
+          <w:bCs/>
+          <w:sz w:val="30"/>
+          <w:szCs w:val="30"/>
+        </w:rPr>
+        <w:t>Subsemnatul</w:t>
+      </w:r>
+      <w:r>
+        <w:rPr>
+          <w:rFonts w:hint="default" w:ascii="Times New Roman" w:hAnsi="Times New Roman" w:eastAsia="Times New Roman" w:cs="Times New Roman"/>
+          <w:b w:val="0"/>
+          <w:bCs/>
+          <w:sz w:val="30"/>
+          <w:szCs w:val="30"/>
+          <w:lang w:val="en-US"/>
+        </w:rPr>
+        <w:t xml:space="preserve"> </w:t>
+      </w:r>
+      <w:r>
+        <w:rPr>
+          <w:rFonts w:hint="default" w:ascii="Times New Roman" w:hAnsi="Times New Roman" w:eastAsia="Times New Roman" w:cs="Times New Roman"/>
+          <w:b/>
+          <w:bCs w:val="0"/>
+          <w:sz w:val="30"/>
+          <w:szCs w:val="30"/>
+          <w:lang w:val="en-US"/>
+        </w:rPr>
+        <w:t>TUTUIANU ROBERT-CONSTANTIN</w:t>
+      </w:r>
+      <w:r>
+        <w:rPr>
+          <w:rFonts w:hint="default" w:ascii="Times New Roman" w:hAnsi="Times New Roman" w:eastAsia="Times New Roman" w:cs="Times New Roman"/>
+          <w:b w:val="0"/>
+          <w:bCs/>
+          <w:sz w:val="30"/>
+          <w:szCs w:val="30"/>
+        </w:rPr>
+        <w:t>,</w:t>
+      </w:r>
+      <w:r>
+        <w:rPr>
+          <w:rFonts w:hint="default" w:ascii="Times New Roman" w:hAnsi="Times New Roman" w:eastAsia="Times New Roman" w:cs="Times New Roman"/>
+          <w:b w:val="0"/>
+          <w:bCs/>
+          <w:sz w:val="30"/>
+          <w:szCs w:val="30"/>
+          <w:lang w:val="en-US"/>
+        </w:rPr>
+        <w:t xml:space="preserve"> </w:t>
+      </w:r>
+    </w:p>
+    <w:p>
+      <w:pPr>
+        <w:jc w:val="left"/>
+        <w:rPr>
+          <w:rFonts w:hint="default" w:ascii="Times New Roman" w:hAnsi="Times New Roman" w:eastAsia="Times New Roman" w:cs="Times New Roman"/>
+          <w:b w:val="0"/>
+          <w:bCs/>
+          <w:sz w:val="30"/>
+          <w:szCs w:val="30"/>
+          <w:lang w:val="en-US"/>
+        </w:rPr>
+      </w:pPr>
+      <w:r>
+        <w:rPr>
+          <w:rFonts w:hint="default" w:ascii="Times New Roman" w:hAnsi="Times New Roman" w:eastAsia="Times New Roman" w:cs="Times New Roman"/>
+          <w:b w:val="0"/>
+          <w:bCs/>
+          <w:sz w:val="30"/>
+          <w:szCs w:val="30"/>
+        </w:rPr>
+        <w:t xml:space="preserve">legitimat cu </w:t>
+      </w:r>
+      <w:r>
+        <w:rPr>
+          <w:rFonts w:hint="default" w:ascii="Times New Roman" w:hAnsi="Times New Roman" w:eastAsia="Times New Roman" w:cs="Times New Roman"/>
+          <w:b/>
+          <w:bCs w:val="0"/>
+          <w:sz w:val="30"/>
+          <w:szCs w:val="30"/>
+          <w:lang w:val="en-US"/>
+        </w:rPr>
+        <w:t>C.I.</w:t>
+      </w:r>
+      <w:r>
+        <w:rPr>
+          <w:rFonts w:hint="default" w:ascii="Times New Roman" w:hAnsi="Times New Roman" w:eastAsia="Times New Roman" w:cs="Times New Roman"/>
+          <w:b w:val="0"/>
+          <w:bCs/>
+          <w:sz w:val="30"/>
+          <w:szCs w:val="30"/>
+        </w:rPr>
+        <w:t xml:space="preserve"> seria </w:t>
+      </w:r>
+      <w:r>
+        <w:rPr>
+          <w:rFonts w:hint="default" w:ascii="Times New Roman" w:hAnsi="Times New Roman" w:eastAsia="Times New Roman" w:cs="Times New Roman"/>
+          <w:b/>
+          <w:bCs w:val="0"/>
+          <w:sz w:val="30"/>
+          <w:szCs w:val="30"/>
+          <w:lang w:val="en-US"/>
+        </w:rPr>
+        <w:t>NZ</w:t>
+      </w:r>
+      <w:r>
+        <w:rPr>
+          <w:rFonts w:hint="default" w:ascii="Times New Roman" w:hAnsi="Times New Roman" w:eastAsia="Times New Roman" w:cs="Times New Roman"/>
+          <w:b w:val="0"/>
+          <w:bCs/>
+          <w:sz w:val="30"/>
+          <w:szCs w:val="30"/>
+        </w:rPr>
+        <w:t xml:space="preserve"> nr.</w:t>
+      </w:r>
+      <w:r>
+        <w:rPr>
+          <w:rFonts w:hint="default" w:ascii="Times New Roman" w:hAnsi="Times New Roman" w:eastAsia="Times New Roman" w:cs="Times New Roman"/>
+          <w:b w:val="0"/>
+          <w:bCs/>
+          <w:sz w:val="30"/>
+          <w:szCs w:val="30"/>
+          <w:lang w:val="en-US"/>
+        </w:rPr>
+        <w:t xml:space="preserve"> </w:t>
+      </w:r>
+      <w:r>
+        <w:rPr>
+          <w:rFonts w:hint="default" w:ascii="Times New Roman" w:hAnsi="Times New Roman" w:eastAsia="Times New Roman" w:cs="Times New Roman"/>
+          <w:b/>
+          <w:bCs w:val="0"/>
+          <w:sz w:val="30"/>
+          <w:szCs w:val="30"/>
+          <w:lang w:val="en-US"/>
+        </w:rPr>
+        <w:t>046219</w:t>
+      </w:r>
+      <w:r>
+        <w:rPr>
+          <w:rFonts w:hint="default" w:ascii="Times New Roman" w:hAnsi="Times New Roman" w:eastAsia="Times New Roman" w:cs="Times New Roman"/>
+          <w:b w:val="0"/>
+          <w:bCs/>
+          <w:sz w:val="30"/>
+          <w:szCs w:val="30"/>
+        </w:rPr>
+        <w:t xml:space="preserve"> , CNP</w:t>
+      </w:r>
+      <w:r>
+        <w:rPr>
+          <w:rFonts w:hint="default" w:ascii="Times New Roman" w:hAnsi="Times New Roman" w:eastAsia="Times New Roman" w:cs="Times New Roman"/>
+          <w:b w:val="0"/>
+          <w:bCs/>
+          <w:sz w:val="30"/>
+          <w:szCs w:val="30"/>
+          <w:lang w:val="en-US"/>
+        </w:rPr>
+        <w:t xml:space="preserve"> </w:t>
+      </w:r>
+      <w:r>
+        <w:rPr>
+          <w:rFonts w:hint="default" w:ascii="Times New Roman" w:hAnsi="Times New Roman" w:eastAsia="Times New Roman" w:cs="Times New Roman"/>
+          <w:b/>
+          <w:bCs w:val="0"/>
+          <w:sz w:val="30"/>
+          <w:szCs w:val="30"/>
+          <w:lang w:val="en-US"/>
+        </w:rPr>
+        <w:t>5010410270016</w:t>
+      </w:r>
+    </w:p>
+    <w:p>
+      <w:pPr>
+        <w:jc w:val="left"/>
+        <w:rPr>
+          <w:rFonts w:hint="default" w:ascii="Times New Roman" w:hAnsi="Times New Roman" w:eastAsia="Times New Roman" w:cs="Times New Roman"/>
+          <w:b w:val="0"/>
+          <w:bCs/>
+          <w:sz w:val="30"/>
+          <w:szCs w:val="30"/>
+          <w:lang w:val="en-US"/>
+        </w:rPr>
+      </w:pPr>
+      <w:r>
+        <w:rPr>
+          <w:rFonts w:hint="default" w:ascii="Times New Roman" w:hAnsi="Times New Roman" w:eastAsia="Times New Roman" w:cs="Times New Roman"/>
+          <w:b w:val="0"/>
+          <w:bCs/>
+          <w:sz w:val="30"/>
+          <w:szCs w:val="30"/>
+        </w:rPr>
+        <w:t xml:space="preserve">autorul lucrării </w:t>
+      </w:r>
+      <w:r>
+        <w:rPr>
+          <w:rFonts w:hint="default" w:ascii="Times New Roman" w:hAnsi="Times New Roman" w:eastAsia="Times New Roman" w:cs="Times New Roman"/>
+          <w:b/>
+          <w:bCs w:val="0"/>
+          <w:sz w:val="30"/>
+          <w:szCs w:val="30"/>
+          <w:lang w:val="en-US"/>
+        </w:rPr>
+        <w:t>SIMULAREA ATACURILOR WI-FI UTILIZAND ESP32</w:t>
+      </w:r>
+    </w:p>
+    <w:p>
+      <w:pPr>
+        <w:jc w:val="left"/>
+        <w:rPr>
+          <w:rFonts w:hint="default" w:ascii="Times New Roman" w:hAnsi="Times New Roman" w:eastAsia="Times New Roman" w:cs="Times New Roman"/>
+          <w:b w:val="0"/>
+          <w:bCs/>
+          <w:sz w:val="30"/>
+          <w:szCs w:val="30"/>
+        </w:rPr>
+      </w:pPr>
+      <w:r>
+        <w:rPr>
+          <w:rFonts w:hint="default" w:ascii="Times New Roman" w:hAnsi="Times New Roman" w:eastAsia="Times New Roman" w:cs="Times New Roman"/>
+          <w:b w:val="0"/>
+          <w:bCs/>
+          <w:sz w:val="30"/>
+          <w:szCs w:val="30"/>
+        </w:rPr>
+        <w:t xml:space="preserve">elaborată în vederea susţinerii examenului de finalizare a studiilor de </w:t>
+      </w:r>
+      <w:r>
+        <w:rPr>
+          <w:rFonts w:hint="default" w:ascii="Times New Roman" w:hAnsi="Times New Roman" w:eastAsia="Times New Roman" w:cs="Times New Roman"/>
+          <w:b w:val="0"/>
+          <w:bCs/>
+          <w:sz w:val="30"/>
+          <w:szCs w:val="30"/>
+          <w:lang w:val="en-US"/>
+        </w:rPr>
+        <w:t>master</w:t>
+      </w:r>
+      <w:r>
+        <w:rPr>
+          <w:rFonts w:hint="default" w:ascii="Times New Roman" w:hAnsi="Times New Roman" w:eastAsia="Times New Roman" w:cs="Times New Roman"/>
+          <w:b w:val="0"/>
+          <w:bCs/>
+          <w:sz w:val="30"/>
+          <w:szCs w:val="30"/>
+        </w:rPr>
+        <w:t>, programul</w:t>
+      </w:r>
+      <w:r>
+        <w:rPr>
+          <w:rFonts w:hint="default" w:ascii="Times New Roman" w:hAnsi="Times New Roman" w:eastAsia="Times New Roman" w:cs="Times New Roman"/>
+          <w:b w:val="0"/>
+          <w:bCs/>
+          <w:sz w:val="30"/>
+          <w:szCs w:val="30"/>
+          <w:lang w:val="en-US"/>
+        </w:rPr>
+        <w:t xml:space="preserve"> </w:t>
+      </w:r>
+      <w:r>
+        <w:rPr>
+          <w:rFonts w:hint="default" w:ascii="Times New Roman" w:hAnsi="Times New Roman" w:eastAsia="Times New Roman" w:cs="Times New Roman"/>
+          <w:b w:val="0"/>
+          <w:bCs/>
+          <w:sz w:val="30"/>
+          <w:szCs w:val="30"/>
+        </w:rPr>
+        <w:t xml:space="preserve">de studii </w:t>
+      </w:r>
+      <w:r>
+        <w:rPr>
+          <w:rFonts w:hint="default" w:ascii="Times New Roman" w:hAnsi="Times New Roman" w:eastAsia="Times New Roman" w:cs="Times New Roman"/>
+          <w:b/>
+          <w:bCs w:val="0"/>
+          <w:sz w:val="30"/>
+          <w:szCs w:val="30"/>
+          <w:lang w:val="en-US"/>
+        </w:rPr>
+        <w:t>SECURITATEA SPATIULUI CIBERNETIC</w:t>
+      </w:r>
+      <w:r>
+        <w:rPr>
+          <w:rFonts w:hint="default" w:ascii="Times New Roman" w:hAnsi="Times New Roman" w:eastAsia="Times New Roman" w:cs="Times New Roman"/>
+          <w:b w:val="0"/>
+          <w:bCs/>
+          <w:sz w:val="30"/>
+          <w:szCs w:val="30"/>
+        </w:rPr>
+        <w:t xml:space="preserve"> organizat de către Facultatea de</w:t>
+      </w:r>
+      <w:r>
+        <w:rPr>
+          <w:rFonts w:hint="default" w:ascii="Times New Roman" w:hAnsi="Times New Roman" w:eastAsia="Times New Roman" w:cs="Times New Roman"/>
+          <w:b w:val="0"/>
+          <w:bCs/>
+          <w:sz w:val="30"/>
+          <w:szCs w:val="30"/>
+          <w:lang w:val="en-US"/>
+        </w:rPr>
+        <w:t xml:space="preserve"> </w:t>
+      </w:r>
+      <w:r>
+        <w:rPr>
+          <w:rFonts w:hint="default" w:ascii="Times New Roman" w:hAnsi="Times New Roman" w:eastAsia="Times New Roman" w:cs="Times New Roman"/>
+          <w:b w:val="0"/>
+          <w:bCs/>
+          <w:sz w:val="30"/>
+          <w:szCs w:val="30"/>
+        </w:rPr>
+        <w:t>Automatică şi Calculatoare din cadrul Universităţii Tehnice „Gheorghe Asachi” din</w:t>
+      </w:r>
+      <w:r>
+        <w:rPr>
+          <w:rFonts w:hint="default" w:ascii="Times New Roman" w:hAnsi="Times New Roman" w:eastAsia="Times New Roman" w:cs="Times New Roman"/>
+          <w:b w:val="0"/>
+          <w:bCs/>
+          <w:sz w:val="30"/>
+          <w:szCs w:val="30"/>
+          <w:lang w:val="en-US"/>
+        </w:rPr>
+        <w:t xml:space="preserve"> </w:t>
+      </w:r>
+      <w:r>
+        <w:rPr>
+          <w:rFonts w:hint="default" w:ascii="Times New Roman" w:hAnsi="Times New Roman" w:eastAsia="Times New Roman" w:cs="Times New Roman"/>
+          <w:b w:val="0"/>
+          <w:bCs/>
+          <w:sz w:val="30"/>
+          <w:szCs w:val="30"/>
+        </w:rPr>
+        <w:t xml:space="preserve">Iaşi, sesiunea </w:t>
+      </w:r>
+      <w:r>
+        <w:rPr>
+          <w:rFonts w:hint="default" w:ascii="Times New Roman" w:hAnsi="Times New Roman" w:eastAsia="Times New Roman" w:cs="Times New Roman"/>
+          <w:b/>
+          <w:bCs w:val="0"/>
+          <w:sz w:val="30"/>
+          <w:szCs w:val="30"/>
+          <w:lang w:val="en-US"/>
+        </w:rPr>
+        <w:t>IUNIE 2023</w:t>
+      </w:r>
+      <w:r>
+        <w:rPr>
+          <w:rFonts w:hint="default" w:ascii="Times New Roman" w:hAnsi="Times New Roman" w:eastAsia="Times New Roman" w:cs="Times New Roman"/>
+          <w:b w:val="0"/>
+          <w:bCs/>
+          <w:sz w:val="30"/>
+          <w:szCs w:val="30"/>
+        </w:rPr>
+        <w:t xml:space="preserve"> a anului universitar </w:t>
+      </w:r>
+      <w:r>
+        <w:rPr>
+          <w:rFonts w:hint="default" w:ascii="Times New Roman" w:hAnsi="Times New Roman" w:eastAsia="Times New Roman" w:cs="Times New Roman"/>
+          <w:b/>
+          <w:bCs w:val="0"/>
+          <w:sz w:val="30"/>
+          <w:szCs w:val="30"/>
+          <w:lang w:val="en-US"/>
+        </w:rPr>
+        <w:t>2024-2025</w:t>
+      </w:r>
+      <w:r>
+        <w:rPr>
+          <w:rFonts w:hint="default" w:ascii="Times New Roman" w:hAnsi="Times New Roman" w:eastAsia="Times New Roman" w:cs="Times New Roman"/>
+          <w:b w:val="0"/>
+          <w:bCs/>
+          <w:sz w:val="30"/>
+          <w:szCs w:val="30"/>
+        </w:rPr>
+        <w:t>, luând în</w:t>
+      </w:r>
+      <w:r>
+        <w:rPr>
+          <w:rFonts w:hint="default" w:ascii="Times New Roman" w:hAnsi="Times New Roman" w:eastAsia="Times New Roman" w:cs="Times New Roman"/>
+          <w:b w:val="0"/>
+          <w:bCs/>
+          <w:sz w:val="30"/>
+          <w:szCs w:val="30"/>
+          <w:lang w:val="en-US"/>
+        </w:rPr>
+        <w:t xml:space="preserve"> </w:t>
+      </w:r>
+      <w:r>
+        <w:rPr>
+          <w:rFonts w:hint="default" w:ascii="Times New Roman" w:hAnsi="Times New Roman" w:eastAsia="Times New Roman" w:cs="Times New Roman"/>
+          <w:b w:val="0"/>
+          <w:bCs/>
+          <w:sz w:val="30"/>
+          <w:szCs w:val="30"/>
+        </w:rPr>
+        <w:t>considerare conţinutul Art. 34 din Codul de etică universitară al Universităţii Tehnice</w:t>
+      </w:r>
+      <w:r>
+        <w:rPr>
+          <w:rFonts w:hint="default" w:ascii="Times New Roman" w:hAnsi="Times New Roman" w:eastAsia="Times New Roman" w:cs="Times New Roman"/>
+          <w:b w:val="0"/>
+          <w:bCs/>
+          <w:sz w:val="30"/>
+          <w:szCs w:val="30"/>
+          <w:lang w:val="en-US"/>
+        </w:rPr>
+        <w:t xml:space="preserve"> </w:t>
+      </w:r>
+      <w:r>
+        <w:rPr>
+          <w:rFonts w:hint="default" w:ascii="Times New Roman" w:hAnsi="Times New Roman" w:eastAsia="Times New Roman" w:cs="Times New Roman"/>
+          <w:b w:val="0"/>
+          <w:bCs/>
+          <w:sz w:val="30"/>
+          <w:szCs w:val="30"/>
+        </w:rPr>
+        <w:t>„Gheorghe Asachi” din Iaşi (Manualul Procedurilor, UTI.POM.02 - Funcţionarea</w:t>
+      </w:r>
+      <w:r>
+        <w:rPr>
+          <w:rFonts w:hint="default" w:ascii="Times New Roman" w:hAnsi="Times New Roman" w:eastAsia="Times New Roman" w:cs="Times New Roman"/>
+          <w:b w:val="0"/>
+          <w:bCs/>
+          <w:sz w:val="30"/>
+          <w:szCs w:val="30"/>
+          <w:lang w:val="en-US"/>
+        </w:rPr>
+        <w:t xml:space="preserve"> </w:t>
+      </w:r>
+      <w:r>
+        <w:rPr>
+          <w:rFonts w:hint="default" w:ascii="Times New Roman" w:hAnsi="Times New Roman" w:eastAsia="Times New Roman" w:cs="Times New Roman"/>
+          <w:b w:val="0"/>
+          <w:bCs/>
+          <w:sz w:val="30"/>
+          <w:szCs w:val="30"/>
+        </w:rPr>
+        <w:t>Comisiei de etică universitară), declar pe proprie răspundere, că această lucrare este</w:t>
+      </w:r>
+      <w:r>
+        <w:rPr>
+          <w:rFonts w:hint="default" w:ascii="Times New Roman" w:hAnsi="Times New Roman" w:eastAsia="Times New Roman" w:cs="Times New Roman"/>
+          <w:b w:val="0"/>
+          <w:bCs/>
+          <w:sz w:val="30"/>
+          <w:szCs w:val="30"/>
+          <w:lang w:val="en-US"/>
+        </w:rPr>
+        <w:t xml:space="preserve"> </w:t>
+      </w:r>
+      <w:r>
+        <w:rPr>
+          <w:rFonts w:hint="default" w:ascii="Times New Roman" w:hAnsi="Times New Roman" w:eastAsia="Times New Roman" w:cs="Times New Roman"/>
+          <w:b w:val="0"/>
+          <w:bCs/>
+          <w:sz w:val="30"/>
+          <w:szCs w:val="30"/>
+        </w:rPr>
+        <w:t>rezultatul propriei activităţi intelectuale, nu conţine porţiuni plagiate, iar sursele</w:t>
+      </w:r>
+      <w:r>
+        <w:rPr>
+          <w:rFonts w:hint="default" w:ascii="Times New Roman" w:hAnsi="Times New Roman" w:eastAsia="Times New Roman" w:cs="Times New Roman"/>
+          <w:b w:val="0"/>
+          <w:bCs/>
+          <w:sz w:val="30"/>
+          <w:szCs w:val="30"/>
+          <w:lang w:val="en-US"/>
+        </w:rPr>
+        <w:t xml:space="preserve"> </w:t>
+      </w:r>
+      <w:r>
+        <w:rPr>
+          <w:rFonts w:hint="default" w:ascii="Times New Roman" w:hAnsi="Times New Roman" w:eastAsia="Times New Roman" w:cs="Times New Roman"/>
+          <w:b w:val="0"/>
+          <w:bCs/>
+          <w:sz w:val="30"/>
+          <w:szCs w:val="30"/>
+        </w:rPr>
+        <w:t>bibliografice au fost folosite cu respectarea legislaţiei române (legea 8/1996) şi a</w:t>
+      </w:r>
+      <w:r>
+        <w:rPr>
+          <w:rFonts w:hint="default" w:ascii="Times New Roman" w:hAnsi="Times New Roman" w:eastAsia="Times New Roman" w:cs="Times New Roman"/>
+          <w:b w:val="0"/>
+          <w:bCs/>
+          <w:sz w:val="30"/>
+          <w:szCs w:val="30"/>
+          <w:lang w:val="en-US"/>
+        </w:rPr>
+        <w:t xml:space="preserve"> </w:t>
+      </w:r>
+      <w:r>
+        <w:rPr>
+          <w:rFonts w:hint="default" w:ascii="Times New Roman" w:hAnsi="Times New Roman" w:eastAsia="Times New Roman" w:cs="Times New Roman"/>
+          <w:b w:val="0"/>
+          <w:bCs/>
+          <w:sz w:val="30"/>
+          <w:szCs w:val="30"/>
+        </w:rPr>
+        <w:t>convenţiilor internaţionale privind drepturile de autor.</w:t>
+      </w:r>
+    </w:p>
+    <w:p>
+      <w:pPr>
+        <w:jc w:val="left"/>
+        <w:rPr>
+          <w:rFonts w:hint="default" w:ascii="Times New Roman" w:hAnsi="Times New Roman" w:eastAsia="Times New Roman" w:cs="Times New Roman"/>
+          <w:b w:val="0"/>
+          <w:bCs/>
+          <w:sz w:val="30"/>
+          <w:szCs w:val="30"/>
+        </w:rPr>
+      </w:pPr>
+    </w:p>
+    <w:p>
+      <w:pPr>
+        <w:ind w:firstLine="1280" w:firstLineChars="0"/>
+        <w:jc w:val="both"/>
+        <w:rPr>
+          <w:rFonts w:hint="default" w:ascii="Times New Roman" w:hAnsi="Times New Roman" w:eastAsia="Times New Roman" w:cs="Times New Roman"/>
+          <w:b w:val="0"/>
+          <w:bCs/>
+          <w:sz w:val="30"/>
+          <w:szCs w:val="30"/>
+        </w:rPr>
+      </w:pPr>
+      <w:r>
+        <w:rPr>
+          <w:rFonts w:hint="default" w:ascii="Times New Roman" w:hAnsi="Times New Roman" w:eastAsia="Times New Roman" w:cs="Times New Roman"/>
+          <w:b w:val="0"/>
+          <w:bCs/>
+          <w:sz w:val="30"/>
+          <w:szCs w:val="30"/>
+        </w:rPr>
+        <w:t xml:space="preserve">Data </w:t>
+      </w:r>
+      <w:r>
+        <w:rPr>
+          <w:rFonts w:hint="default" w:ascii="Times New Roman" w:hAnsi="Times New Roman" w:eastAsia="Times New Roman" w:cs="Times New Roman"/>
+          <w:b w:val="0"/>
+          <w:bCs/>
+          <w:sz w:val="30"/>
+          <w:szCs w:val="30"/>
+          <w:lang w:val="en-US"/>
+        </w:rPr>
+        <w:t xml:space="preserve">                                                                  </w:t>
+      </w:r>
+      <w:r>
+        <w:rPr>
+          <w:rFonts w:hint="default" w:ascii="Times New Roman" w:hAnsi="Times New Roman" w:eastAsia="Times New Roman" w:cs="Times New Roman"/>
+          <w:b w:val="0"/>
+          <w:bCs/>
+          <w:sz w:val="30"/>
+          <w:szCs w:val="30"/>
+        </w:rPr>
+        <w:t>Semnătura</w:t>
+      </w:r>
+    </w:p>
+    <w:p>
+      <w:pPr>
+        <w:ind w:firstLine="800" w:firstLineChars="250"/>
+        <w:rPr>
+          <w:rFonts w:hint="default" w:ascii="Times New Roman" w:hAnsi="Times New Roman" w:eastAsia="Times New Roman" w:cs="Times New Roman"/>
+          <w:b/>
+          <w:sz w:val="32"/>
+          <w:szCs w:val="32"/>
+          <w:lang w:val="en-US"/>
+        </w:rPr>
+      </w:pPr>
+      <w:r>
+        <w:rPr>
+          <w:rFonts w:hint="default" w:ascii="Times New Roman" w:hAnsi="Times New Roman" w:eastAsia="Times New Roman" w:cs="Times New Roman"/>
+          <w:b/>
+          <w:sz w:val="32"/>
+          <w:szCs w:val="32"/>
+          <w:lang w:val="en-US"/>
+        </w:rPr>
+        <w:t xml:space="preserve">06.06.2025                                                   </w:t>
+      </w:r>
+      <w:r>
+        <w:rPr>
+          <w:rFonts w:hint="default" w:ascii="Times New Roman" w:hAnsi="Times New Roman" w:eastAsia="Times New Roman" w:cs="Times New Roman"/>
+          <w:b/>
+          <w:sz w:val="32"/>
+          <w:szCs w:val="32"/>
+          <w:lang w:val="en-US"/>
+        </w:rPr>
         <w:drawing>
-          <wp:inline distT="0" distB="0" distL="0" distR="0">
-            <wp:extent cx="5943600" cy="8582025"/>
-            <wp:effectExtent l="0" t="0" r="0" b="9525"/>
-            <wp:docPr id="151" name="Picture 151"/>
+          <wp:inline distT="0" distB="0" distL="114300" distR="114300">
+            <wp:extent cx="1303020" cy="541020"/>
+            <wp:effectExtent l="0" t="0" r="0" b="5080"/>
+            <wp:docPr id="8" name="Picture 8" descr="signature"/>
             <wp:cNvGraphicFramePr>
               <a:graphicFrameLocks xmlns:a="http://schemas.openxmlformats.org/drawingml/2006/main" noChangeAspect="1"/>
             </wp:cNvGraphicFramePr>
@@ -793,20 +1512,13 @@
               <a:graphicData uri="http://schemas.openxmlformats.org/drawingml/2006/picture">
                 <pic:pic xmlns:pic="http://schemas.openxmlformats.org/drawingml/2006/picture">
                   <pic:nvPicPr>
-                    <pic:cNvPr id="151" name="Picture 151"/>
+                    <pic:cNvPr id="8" name="Picture 8" descr="signature"/>
                     <pic:cNvPicPr>
-                      <a:picLocks noChangeAspect="1" noChangeArrowheads="1"/>
+                      <a:picLocks noChangeAspect="1"/>
                     </pic:cNvPicPr>
                   </pic:nvPicPr>
                   <pic:blipFill>
-                    <a:blip r:embed="rId10" cstate="print">
-                      <a:extLst>
-                        <a:ext uri="{28A0092B-C50C-407E-A947-70E740481C1C}">
-                          <a14:useLocalDpi xmlns:a14="http://schemas.microsoft.com/office/drawing/2010/main" val="0"/>
-                        </a:ext>
-                      </a:extLst>
-                    </a:blip>
-                    <a:srcRect/>
+                    <a:blip r:embed="rId10"/>
                     <a:stretch>
                       <a:fillRect/>
                     </a:stretch>
@@ -814,15 +1526,11 @@
                   <pic:spPr>
                     <a:xfrm>
                       <a:off x="0" y="0"/>
-                      <a:ext cx="5943600" cy="8582025"/>
+                      <a:ext cx="1303020" cy="541020"/>
                     </a:xfrm>
                     <a:prstGeom prst="rect">
                       <a:avLst/>
                     </a:prstGeom>
-                    <a:noFill/>
-                    <a:ln>
-                      <a:noFill/>
-                    </a:ln>
                   </pic:spPr>
                 </pic:pic>
               </a:graphicData>
@@ -830,6 +1538,66 @@
           </wp:inline>
         </w:drawing>
       </w:r>
+    </w:p>
+    <w:p>
+      <w:pPr>
+        <w:rPr>
+          <w:rFonts w:ascii="Times New Roman" w:hAnsi="Times New Roman" w:eastAsia="Times New Roman" w:cs="Times New Roman"/>
+          <w:b/>
+          <w:sz w:val="32"/>
+          <w:szCs w:val="32"/>
+        </w:rPr>
+      </w:pPr>
+    </w:p>
+    <w:p>
+      <w:pPr>
+        <w:rPr>
+          <w:rFonts w:ascii="Times New Roman" w:hAnsi="Times New Roman" w:eastAsia="Times New Roman" w:cs="Times New Roman"/>
+          <w:b/>
+          <w:sz w:val="32"/>
+          <w:szCs w:val="32"/>
+        </w:rPr>
+      </w:pPr>
+    </w:p>
+    <w:p>
+      <w:pPr>
+        <w:rPr>
+          <w:rFonts w:ascii="Times New Roman" w:hAnsi="Times New Roman" w:eastAsia="Times New Roman" w:cs="Times New Roman"/>
+          <w:b/>
+          <w:sz w:val="32"/>
+          <w:szCs w:val="32"/>
+        </w:rPr>
+      </w:pPr>
+    </w:p>
+    <w:p>
+      <w:pPr>
+        <w:rPr>
+          <w:rFonts w:ascii="Times New Roman" w:hAnsi="Times New Roman" w:eastAsia="Times New Roman" w:cs="Times New Roman"/>
+          <w:b/>
+          <w:sz w:val="32"/>
+          <w:szCs w:val="32"/>
+        </w:rPr>
+      </w:pPr>
+    </w:p>
+    <w:p>
+      <w:pPr>
+        <w:rPr>
+          <w:rFonts w:ascii="Times New Roman" w:hAnsi="Times New Roman" w:eastAsia="Times New Roman" w:cs="Times New Roman"/>
+          <w:b/>
+          <w:sz w:val="32"/>
+          <w:szCs w:val="32"/>
+        </w:rPr>
+      </w:pPr>
+    </w:p>
+    <w:p>
+      <w:pPr>
+        <w:rPr>
+          <w:rFonts w:ascii="Times New Roman" w:hAnsi="Times New Roman" w:eastAsia="Times New Roman" w:cs="Times New Roman"/>
+          <w:b/>
+          <w:sz w:val="32"/>
+          <w:szCs w:val="32"/>
+        </w:rPr>
+      </w:pPr>
     </w:p>
     <w:p>
       <w:pPr>
@@ -5164,8 +5932,6 @@
         </w:rPr>
         <w:t>Wireshark este cel mai utilizat analizator de trafic de rețea, permițând inspecția detaliată a pachetelor capturate, inclusiv cele Wi-Fi (802.11) [4].</w:t>
       </w:r>
-      <w:bookmarkStart w:id="146" w:name="_GoBack"/>
-      <w:bookmarkEnd w:id="146"/>
     </w:p>
     <w:p>
       <w:pPr>
@@ -12331,19 +13097,27 @@
         <w:keepLines w:val="0"/>
         <w:widowControl/>
         <w:suppressLineNumbers w:val="0"/>
-        <w:spacing w:before="0" w:after="0" w:afterAutospacing="1" w:line="240" w:lineRule="auto"/>
-        <w:ind w:left="0" w:right="0" w:firstLine="0" w:firstLineChars="0"/>
         <w:jc w:val="left"/>
         <w:rPr>
-          <w:rFonts w:eastAsia="SimSun"/>
-          <w:kern w:val="0"/>
-          <w:lang w:val="en-US" w:eastAsia="zh-CN" w:bidi="ar"/>
-        </w:rPr>
-      </w:pPr>
-      <w:r>
-        <w:rPr>
-          <w:rFonts w:eastAsia="SimSun"/>
-          <w:kern w:val="0"/>
+          <w:rFonts w:hint="default" w:ascii="Times New Roman" w:hAnsi="Times New Roman" w:eastAsia="SimSun" w:cs="Times New Roman"/>
+          <w:b w:val="0"/>
+          <w:bCs w:val="0"/>
+          <w:color w:val="auto"/>
+          <w:kern w:val="0"/>
+          <w:sz w:val="24"/>
+          <w:szCs w:val="24"/>
+          <w:lang w:val="en-US" w:eastAsia="zh-CN" w:bidi="ar"/>
+        </w:rPr>
+      </w:pPr>
+      <w:r>
+        <w:rPr>
+          <w:rFonts w:hint="default" w:ascii="Times New Roman" w:hAnsi="Times New Roman" w:eastAsia="SimSun" w:cs="Times New Roman"/>
+          <w:b w:val="0"/>
+          <w:bCs w:val="0"/>
+          <w:color w:val="auto"/>
+          <w:kern w:val="0"/>
+          <w:sz w:val="24"/>
+          <w:szCs w:val="24"/>
           <w:lang w:val="en-US" w:eastAsia="zh-CN" w:bidi="ar"/>
         </w:rPr>
         <w:t>Deși foarte eficient vizual și funcțional în zone restrânse, atacul are câteva limitări:</w:t>
@@ -12356,8 +13130,7 @@
         <w:keepLines w:val="0"/>
         <w:widowControl/>
         <w:suppressLineNumbers w:val="0"/>
-        <w:spacing w:before="0" w:after="0" w:afterAutospacing="1" w:line="240" w:lineRule="auto"/>
-        <w:ind w:left="0" w:right="0" w:firstLine="720" w:firstLineChars="0"/>
+        <w:ind w:firstLine="720" w:firstLineChars="0"/>
         <w:jc w:val="left"/>
         <w:rPr>
           <w:rFonts w:hint="default" w:eastAsia="SimSun"/>
@@ -12367,83 +13140,94 @@
       </w:pPr>
       <w:r>
         <w:rPr>
-          <w:rFonts w:hint="default" w:eastAsia="SimSun"/>
-          <w:kern w:val="0"/>
-          <w:lang w:val="en-US" w:eastAsia="zh-CN" w:bidi="ar"/>
-        </w:rPr>
-        <w:t xml:space="preserve">- </w:t>
-      </w:r>
-      <w:r>
-        <w:rPr>
-          <w:rFonts w:eastAsia="SimSun"/>
-          <w:kern w:val="0"/>
-          <w:lang w:val="en-US" w:eastAsia="zh-CN" w:bidi="ar"/>
-        </w:rPr>
-        <w:t>Nu poate forța conectarea clienților la rețele false fără o combinație cu alte atacuri (ex. deauth);</w:t>
-      </w:r>
-      <w:r>
-        <w:rPr>
-          <w:rFonts w:eastAsia="SimSun"/>
-          <w:kern w:val="0"/>
+          <w:rFonts w:hint="default" w:ascii="Times New Roman" w:hAnsi="Times New Roman" w:eastAsia="SimSun" w:cs="Times New Roman"/>
+          <w:b w:val="0"/>
+          <w:bCs w:val="0"/>
+          <w:color w:val="auto"/>
+          <w:kern w:val="0"/>
+          <w:sz w:val="24"/>
+          <w:szCs w:val="24"/>
+          <w:lang w:val="en-US" w:eastAsia="zh-CN" w:bidi="ar"/>
+        </w:rPr>
+        <w:t>- Nu poate forța conectarea clienților la rețele false fără o combinație cu alte atacuri (ex. deauth);</w:t>
+      </w:r>
+      <w:r>
+        <w:rPr>
+          <w:rFonts w:hint="default" w:ascii="Times New Roman" w:hAnsi="Times New Roman" w:eastAsia="SimSun" w:cs="Times New Roman"/>
+          <w:b w:val="0"/>
+          <w:bCs w:val="0"/>
+          <w:color w:val="auto"/>
+          <w:kern w:val="0"/>
+          <w:sz w:val="24"/>
+          <w:szCs w:val="24"/>
           <w:lang w:val="en-US" w:eastAsia="zh-CN" w:bidi="ar"/>
         </w:rPr>
         <w:br w:type="textWrapping"/>
       </w:r>
       <w:r>
         <w:rPr>
-          <w:rFonts w:hint="default" w:eastAsia="SimSun"/>
-          <w:kern w:val="0"/>
+          <w:rFonts w:hint="default" w:ascii="Times New Roman" w:hAnsi="Times New Roman" w:eastAsia="SimSun" w:cs="Times New Roman"/>
+          <w:b w:val="0"/>
+          <w:bCs w:val="0"/>
+          <w:color w:val="auto"/>
+          <w:kern w:val="0"/>
+          <w:sz w:val="24"/>
+          <w:szCs w:val="24"/>
           <w:lang w:val="en-US" w:eastAsia="zh-CN" w:bidi="ar"/>
         </w:rPr>
         <w:tab/>
       </w:r>
       <w:r>
         <w:rPr>
-          <w:rFonts w:hint="default" w:eastAsia="SimSun"/>
-          <w:kern w:val="0"/>
-          <w:lang w:val="en-US" w:eastAsia="zh-CN" w:bidi="ar"/>
-        </w:rPr>
-        <w:t xml:space="preserve">- </w:t>
-      </w:r>
-      <w:r>
-        <w:rPr>
-          <w:rFonts w:eastAsia="SimSun"/>
-          <w:kern w:val="0"/>
-          <w:lang w:val="en-US" w:eastAsia="zh-CN" w:bidi="ar"/>
-        </w:rPr>
-        <w:t>Este limitat la puterea de transmisie a ESP32 și canalul pe care operează;</w:t>
-      </w:r>
-      <w:r>
-        <w:rPr>
-          <w:rFonts w:eastAsia="SimSun"/>
-          <w:kern w:val="0"/>
+          <w:rFonts w:hint="default" w:ascii="Times New Roman" w:hAnsi="Times New Roman" w:eastAsia="SimSun" w:cs="Times New Roman"/>
+          <w:b w:val="0"/>
+          <w:bCs w:val="0"/>
+          <w:color w:val="auto"/>
+          <w:kern w:val="0"/>
+          <w:sz w:val="24"/>
+          <w:szCs w:val="24"/>
+          <w:lang w:val="en-US" w:eastAsia="zh-CN" w:bidi="ar"/>
+        </w:rPr>
+        <w:t>- Este limitat la puterea de transmisie a ESP32 și canalul pe care operează;</w:t>
+      </w:r>
+      <w:r>
+        <w:rPr>
+          <w:rFonts w:hint="default" w:ascii="Times New Roman" w:hAnsi="Times New Roman" w:eastAsia="SimSun" w:cs="Times New Roman"/>
+          <w:b w:val="0"/>
+          <w:bCs w:val="0"/>
+          <w:color w:val="auto"/>
+          <w:kern w:val="0"/>
+          <w:sz w:val="24"/>
+          <w:szCs w:val="24"/>
           <w:lang w:val="en-US" w:eastAsia="zh-CN" w:bidi="ar"/>
         </w:rPr>
         <w:br w:type="textWrapping"/>
       </w:r>
       <w:r>
         <w:rPr>
-          <w:rFonts w:hint="default" w:eastAsia="SimSun"/>
-          <w:kern w:val="0"/>
+          <w:rFonts w:hint="default" w:ascii="Times New Roman" w:hAnsi="Times New Roman" w:eastAsia="SimSun" w:cs="Times New Roman"/>
+          <w:b w:val="0"/>
+          <w:bCs w:val="0"/>
+          <w:color w:val="auto"/>
+          <w:kern w:val="0"/>
+          <w:sz w:val="24"/>
+          <w:szCs w:val="24"/>
           <w:lang w:val="en-US" w:eastAsia="zh-CN" w:bidi="ar"/>
         </w:rPr>
         <w:tab/>
       </w:r>
       <w:r>
         <w:rPr>
-          <w:rFonts w:hint="default" w:eastAsia="SimSun"/>
-          <w:kern w:val="0"/>
-          <w:lang w:val="en-US" w:eastAsia="zh-CN" w:bidi="ar"/>
-        </w:rPr>
-        <w:t xml:space="preserve">- </w:t>
-      </w:r>
-      <w:r>
-        <w:rPr>
-          <w:rFonts w:eastAsia="SimSun"/>
-          <w:kern w:val="0"/>
-          <w:lang w:val="en-US" w:eastAsia="zh-CN" w:bidi="ar"/>
-        </w:rPr>
-        <w:t>Poate fi detectat de sisteme de monitorizare a traficului wireless.</w:t>
+          <w:rFonts w:hint="default" w:ascii="Times New Roman" w:hAnsi="Times New Roman" w:eastAsia="SimSun" w:cs="Times New Roman"/>
+          <w:b w:val="0"/>
+          <w:bCs w:val="0"/>
+          <w:color w:val="auto"/>
+          <w:kern w:val="0"/>
+          <w:sz w:val="24"/>
+          <w:szCs w:val="24"/>
+          <w:lang w:val="en-US" w:eastAsia="zh-CN" w:bidi="ar"/>
+        </w:rPr>
+        <w:t>- Poate fi detectat de sisteme de monitorizare a traficului wireless.</w:t>
       </w:r>
     </w:p>
     <w:p>
@@ -14821,13 +15605,21 @@
         <w:suppressLineNumbers w:val="0"/>
         <w:ind w:left="0" w:leftChars="0" w:firstLine="720" w:firstLineChars="0"/>
         <w:jc w:val="center"/>
-      </w:pPr>
-      <w:r>
+        <w:rPr>
+          <w:rFonts w:hint="default"/>
+          <w:lang w:val="en-US"/>
+        </w:rPr>
+      </w:pPr>
+      <w:r>
+        <w:rPr>
+          <w:rFonts w:hint="default"/>
+          <w:lang w:val="en-US"/>
+        </w:rPr>
         <w:drawing>
           <wp:inline distT="0" distB="0" distL="114300" distR="114300">
-            <wp:extent cx="4885690" cy="3434715"/>
-            <wp:effectExtent l="0" t="0" r="3810" b="6985"/>
-            <wp:docPr id="19" name="Picture 26"/>
+            <wp:extent cx="4751705" cy="3275965"/>
+            <wp:effectExtent l="0" t="0" r="0" b="635"/>
+            <wp:docPr id="19" name="Picture 19" descr="Untitled Diagram.drawio(8)"/>
             <wp:cNvGraphicFramePr>
               <a:graphicFrameLocks xmlns:a="http://schemas.openxmlformats.org/drawingml/2006/main" noChangeAspect="1"/>
             </wp:cNvGraphicFramePr>
@@ -14835,7 +15627,7 @@
               <a:graphicData uri="http://schemas.openxmlformats.org/drawingml/2006/picture">
                 <pic:pic xmlns:pic="http://schemas.openxmlformats.org/drawingml/2006/picture">
                   <pic:nvPicPr>
-                    <pic:cNvPr id="19" name="Picture 26"/>
+                    <pic:cNvPr id="19" name="Picture 19" descr="Untitled Diagram.drawio(8)"/>
                     <pic:cNvPicPr>
                       <a:picLocks noChangeAspect="1"/>
                     </pic:cNvPicPr>
@@ -14849,15 +15641,11 @@
                   <pic:spPr>
                     <a:xfrm>
                       <a:off x="0" y="0"/>
-                      <a:ext cx="4885690" cy="3434715"/>
+                      <a:ext cx="4751705" cy="3275965"/>
                     </a:xfrm>
                     <a:prstGeom prst="rect">
                       <a:avLst/>
                     </a:prstGeom>
-                    <a:noFill/>
-                    <a:ln>
-                      <a:noFill/>
-                    </a:ln>
                   </pic:spPr>
                 </pic:pic>
               </a:graphicData>
@@ -14953,9 +15741,9 @@
         </w:rPr>
         <w:drawing>
           <wp:inline distT="0" distB="0" distL="114300" distR="114300">
-            <wp:extent cx="6111875" cy="1736725"/>
-            <wp:effectExtent l="0" t="0" r="9525" b="3175"/>
-            <wp:docPr id="157" name="Picture 157" descr="Picture7"/>
+            <wp:extent cx="5800725" cy="1171575"/>
+            <wp:effectExtent l="0" t="0" r="0" b="9525"/>
+            <wp:docPr id="4" name="Picture 4" descr="Untitled Diagram.drawio(2)"/>
             <wp:cNvGraphicFramePr>
               <a:graphicFrameLocks xmlns:a="http://schemas.openxmlformats.org/drawingml/2006/main" noChangeAspect="1"/>
             </wp:cNvGraphicFramePr>
@@ -14963,7 +15751,7 @@
               <a:graphicData uri="http://schemas.openxmlformats.org/drawingml/2006/picture">
                 <pic:pic xmlns:pic="http://schemas.openxmlformats.org/drawingml/2006/picture">
                   <pic:nvPicPr>
-                    <pic:cNvPr id="157" name="Picture 157" descr="Picture7"/>
+                    <pic:cNvPr id="4" name="Picture 4" descr="Untitled Diagram.drawio(2)"/>
                     <pic:cNvPicPr>
                       <a:picLocks noChangeAspect="1"/>
                     </pic:cNvPicPr>
@@ -14977,7 +15765,7 @@
                   <pic:spPr>
                     <a:xfrm>
                       <a:off x="0" y="0"/>
-                      <a:ext cx="6111875" cy="1736725"/>
+                      <a:ext cx="5800725" cy="1171575"/>
                     </a:xfrm>
                     <a:prstGeom prst="rect">
                       <a:avLst/>
@@ -15064,6 +15852,28 @@
     </w:p>
     <w:p>
       <w:pPr>
+        <w:pStyle w:val="15"/>
+        <w:keepNext w:val="0"/>
+        <w:keepLines w:val="0"/>
+        <w:widowControl/>
+        <w:suppressLineNumbers w:val="0"/>
+        <w:ind w:left="0" w:leftChars="0"/>
+        <w:jc w:val="both"/>
+      </w:pPr>
+    </w:p>
+    <w:p>
+      <w:pPr>
+        <w:pStyle w:val="15"/>
+        <w:keepNext w:val="0"/>
+        <w:keepLines w:val="0"/>
+        <w:widowControl/>
+        <w:suppressLineNumbers w:val="0"/>
+        <w:ind w:left="0" w:leftChars="0"/>
+        <w:jc w:val="both"/>
+      </w:pPr>
+    </w:p>
+    <w:p>
+      <w:pPr>
         <w:pStyle w:val="3"/>
         <w:bidi w:val="0"/>
         <w:rPr>
@@ -15398,7 +16208,7 @@
         <w:suppressLineNumbers w:val="0"/>
         <w:spacing w:before="0" w:beforeAutospacing="0" w:after="0" w:afterAutospacing="0"/>
         <w:ind w:right="0" w:rightChars="0"/>
-        <w:jc w:val="both"/>
+        <w:jc w:val="center"/>
         <w:rPr>
           <w:rFonts w:hint="default" w:cs="Times New Roman"/>
           <w:b/>
@@ -15423,31 +16233,6 @@
         <w:suppressLineNumbers w:val="0"/>
         <w:spacing w:before="0" w:beforeAutospacing="0" w:after="0" w:afterAutospacing="0"/>
         <w:ind w:right="0" w:rightChars="0"/>
-        <w:jc w:val="both"/>
-        <w:rPr>
-          <w:rFonts w:hint="default" w:cs="Times New Roman"/>
-          <w:b/>
-          <w:bCs/>
-          <w:kern w:val="0"/>
-          <w:sz w:val="24"/>
-          <w:szCs w:val="24"/>
-          <w:lang w:val="en-US" w:eastAsia="zh-CN" w:bidi="ar"/>
-        </w:rPr>
-      </w:pPr>
-    </w:p>
-    <w:p>
-      <w:pPr>
-        <w:pStyle w:val="15"/>
-        <w:keepNext w:val="0"/>
-        <w:keepLines w:val="0"/>
-        <w:widowControl/>
-        <w:numPr>
-          <w:ilvl w:val="0"/>
-          <w:numId w:val="0"/>
-        </w:numPr>
-        <w:suppressLineNumbers w:val="0"/>
-        <w:spacing w:before="0" w:beforeAutospacing="0" w:after="0" w:afterAutospacing="0"/>
-        <w:ind w:right="0" w:rightChars="0"/>
         <w:jc w:val="center"/>
         <w:rPr>
           <w:rFonts w:hint="default" w:cs="Times New Roman"/>
@@ -15471,9 +16256,9 @@
         </w:rPr>
         <w:drawing>
           <wp:inline distT="0" distB="0" distL="114300" distR="114300">
-            <wp:extent cx="4496435" cy="2998470"/>
-            <wp:effectExtent l="0" t="0" r="12065" b="11430"/>
-            <wp:docPr id="23" name="Picture 23" descr="ChatGPT Image May 31, 2025, 03_56_00 PM"/>
+            <wp:extent cx="3938905" cy="3495675"/>
+            <wp:effectExtent l="0" t="0" r="10795" b="9525"/>
+            <wp:docPr id="18" name="Picture 18" descr="Untitled Diagram.drawio(7)"/>
             <wp:cNvGraphicFramePr>
               <a:graphicFrameLocks xmlns:a="http://schemas.openxmlformats.org/drawingml/2006/main" noChangeAspect="1"/>
             </wp:cNvGraphicFramePr>
@@ -15481,7 +16266,7 @@
               <a:graphicData uri="http://schemas.openxmlformats.org/drawingml/2006/picture">
                 <pic:pic xmlns:pic="http://schemas.openxmlformats.org/drawingml/2006/picture">
                   <pic:nvPicPr>
-                    <pic:cNvPr id="23" name="Picture 23" descr="ChatGPT Image May 31, 2025, 03_56_00 PM"/>
+                    <pic:cNvPr id="18" name="Picture 18" descr="Untitled Diagram.drawio(7)"/>
                     <pic:cNvPicPr>
                       <a:picLocks noChangeAspect="1"/>
                     </pic:cNvPicPr>
@@ -15495,7 +16280,7 @@
                   <pic:spPr>
                     <a:xfrm>
                       <a:off x="0" y="0"/>
-                      <a:ext cx="4496435" cy="2998470"/>
+                      <a:ext cx="3938905" cy="3495675"/>
                     </a:xfrm>
                     <a:prstGeom prst="rect">
                       <a:avLst/>
@@ -15510,33 +16295,6 @@
     </w:p>
     <w:p>
       <w:pPr>
-        <w:pStyle w:val="10"/>
-        <w:jc w:val="center"/>
-        <w:rPr>
-          <w:rFonts w:hint="default" w:cs="Times New Roman"/>
-          <w:b/>
-          <w:bCs/>
-          <w:kern w:val="0"/>
-          <w:sz w:val="24"/>
-          <w:szCs w:val="24"/>
-          <w:lang w:val="en-US" w:eastAsia="zh-CN" w:bidi="ar"/>
-        </w:rPr>
-      </w:pPr>
-      <w:r>
-        <w:rPr>
-          <w:rFonts w:hint="default" w:cs="Times New Roman"/>
-          <w:b w:val="0"/>
-          <w:bCs w:val="0"/>
-          <w:kern w:val="0"/>
-          <w:sz w:val="18"/>
-          <w:szCs w:val="18"/>
-          <w:lang w:val="en-US" w:eastAsia="zh-CN" w:bidi="ar"/>
-        </w:rPr>
-        <w:t>Fig 4.7</w:t>
-      </w:r>
-    </w:p>
-    <w:p>
-      <w:pPr>
         <w:pStyle w:val="15"/>
         <w:keepNext w:val="0"/>
         <w:keepLines w:val="0"/>
@@ -15548,7 +16306,7 @@
         <w:suppressLineNumbers w:val="0"/>
         <w:spacing w:before="0" w:beforeAutospacing="0" w:after="0" w:afterAutospacing="0"/>
         <w:ind w:right="0" w:rightChars="0"/>
-        <w:jc w:val="both"/>
+        <w:jc w:val="center"/>
         <w:rPr>
           <w:rFonts w:hint="default" w:cs="Times New Roman"/>
           <w:b/>
@@ -15559,6 +16317,33 @@
           <w:lang w:val="en-US" w:eastAsia="zh-CN" w:bidi="ar"/>
         </w:rPr>
       </w:pPr>
+    </w:p>
+    <w:p>
+      <w:pPr>
+        <w:pStyle w:val="10"/>
+        <w:jc w:val="center"/>
+        <w:rPr>
+          <w:rFonts w:hint="default" w:cs="Times New Roman"/>
+          <w:b/>
+          <w:bCs/>
+          <w:kern w:val="0"/>
+          <w:sz w:val="24"/>
+          <w:szCs w:val="24"/>
+          <w:lang w:val="en-US" w:eastAsia="zh-CN" w:bidi="ar"/>
+        </w:rPr>
+      </w:pPr>
+      <w:r>
+        <w:rPr>
+          <w:rFonts w:hint="default" w:cs="Times New Roman"/>
+          <w:b w:val="0"/>
+          <w:bCs w:val="0"/>
+          <w:kern w:val="0"/>
+          <w:sz w:val="18"/>
+          <w:szCs w:val="18"/>
+          <w:lang w:val="en-US" w:eastAsia="zh-CN" w:bidi="ar"/>
+        </w:rPr>
+        <w:t>Fig 4.7</w:t>
+      </w:r>
     </w:p>
     <w:p>
       <w:pPr>
@@ -19632,6 +20417,12 @@
             <w:insideH w:val="single" w:color="auto" w:sz="4" w:space="0"/>
             <w:insideV w:val="single" w:color="auto" w:sz="4" w:space="0"/>
           </w:tblBorders>
+          <w:tblCellMar>
+            <w:top w:w="0" w:type="dxa"/>
+            <w:left w:w="108" w:type="dxa"/>
+            <w:bottom w:w="0" w:type="dxa"/>
+            <w:right w:w="108" w:type="dxa"/>
+          </w:tblCellMar>
         </w:tblPrEx>
         <w:tc>
           <w:tcPr>
@@ -19718,6 +20509,12 @@
             <w:insideH w:val="single" w:color="auto" w:sz="4" w:space="0"/>
             <w:insideV w:val="single" w:color="auto" w:sz="4" w:space="0"/>
           </w:tblBorders>
+          <w:tblCellMar>
+            <w:top w:w="0" w:type="dxa"/>
+            <w:left w:w="108" w:type="dxa"/>
+            <w:bottom w:w="0" w:type="dxa"/>
+            <w:right w:w="108" w:type="dxa"/>
+          </w:tblCellMar>
         </w:tblPrEx>
         <w:tc>
           <w:tcPr>
@@ -19804,6 +20601,12 @@
             <w:insideH w:val="single" w:color="auto" w:sz="4" w:space="0"/>
             <w:insideV w:val="single" w:color="auto" w:sz="4" w:space="0"/>
           </w:tblBorders>
+          <w:tblCellMar>
+            <w:top w:w="0" w:type="dxa"/>
+            <w:left w:w="108" w:type="dxa"/>
+            <w:bottom w:w="0" w:type="dxa"/>
+            <w:right w:w="108" w:type="dxa"/>
+          </w:tblCellMar>
         </w:tblPrEx>
         <w:tc>
           <w:tcPr>
@@ -19976,6 +20779,12 @@
             <w:insideH w:val="single" w:color="auto" w:sz="4" w:space="0"/>
             <w:insideV w:val="single" w:color="auto" w:sz="4" w:space="0"/>
           </w:tblBorders>
+          <w:tblCellMar>
+            <w:top w:w="0" w:type="dxa"/>
+            <w:left w:w="108" w:type="dxa"/>
+            <w:bottom w:w="0" w:type="dxa"/>
+            <w:right w:w="108" w:type="dxa"/>
+          </w:tblCellMar>
         </w:tblPrEx>
         <w:tc>
           <w:tcPr>
@@ -20062,6 +20871,12 @@
             <w:insideH w:val="single" w:color="auto" w:sz="4" w:space="0"/>
             <w:insideV w:val="single" w:color="auto" w:sz="4" w:space="0"/>
           </w:tblBorders>
+          <w:tblCellMar>
+            <w:top w:w="0" w:type="dxa"/>
+            <w:left w:w="108" w:type="dxa"/>
+            <w:bottom w:w="0" w:type="dxa"/>
+            <w:right w:w="108" w:type="dxa"/>
+          </w:tblCellMar>
         </w:tblPrEx>
         <w:tc>
           <w:tcPr>
@@ -20148,6 +20963,12 @@
             <w:insideH w:val="single" w:color="auto" w:sz="4" w:space="0"/>
             <w:insideV w:val="single" w:color="auto" w:sz="4" w:space="0"/>
           </w:tblBorders>
+          <w:tblCellMar>
+            <w:top w:w="0" w:type="dxa"/>
+            <w:left w:w="108" w:type="dxa"/>
+            <w:bottom w:w="0" w:type="dxa"/>
+            <w:right w:w="108" w:type="dxa"/>
+          </w:tblCellMar>
         </w:tblPrEx>
         <w:tc>
           <w:tcPr>
@@ -20320,6 +21141,12 @@
             <w:insideH w:val="single" w:color="auto" w:sz="4" w:space="0"/>
             <w:insideV w:val="single" w:color="auto" w:sz="4" w:space="0"/>
           </w:tblBorders>
+          <w:tblCellMar>
+            <w:top w:w="0" w:type="dxa"/>
+            <w:left w:w="108" w:type="dxa"/>
+            <w:bottom w:w="0" w:type="dxa"/>
+            <w:right w:w="108" w:type="dxa"/>
+          </w:tblCellMar>
         </w:tblPrEx>
         <w:tc>
           <w:tcPr>
@@ -24100,7 +24927,7 @@
       <w:fldChar w:fldCharType="separate"/>
     </w:r>
     <w:r>
-      <w:t>Documentarea problemei</w:t>
+      <w:t>Introducere</w:t>
     </w:r>
     <w:r>
       <w:fldChar w:fldCharType="end"/>

</xml_diff>